<commit_message>
FEAT: Adiciona link para download do manual na homepage
</commit_message>
<xml_diff>
--- a/MANUAL DE USO ONLINETESTS.docx
+++ b/MANUAL DE USO ONLINETESTS.docx
@@ -7,8 +7,13 @@
         <w:jc w:val="center"/>
       </w:pPr>
       <w:r>
-        <w:t>Manual do Usuário – Sistema OnlineTests</w:t>
-      </w:r>
+        <w:t xml:space="preserve">Manual do Usuário – Sistema </w:t>
+      </w:r>
+      <w:proofErr w:type="spellStart"/>
+      <w:r>
+        <w:t>OnlineTests</w:t>
+      </w:r>
+      <w:proofErr w:type="spellEnd"/>
     </w:p>
     <w:p>
       <w:pPr>
@@ -36,7 +41,15 @@
         <w:jc w:val="both"/>
       </w:pPr>
       <w:r>
-        <w:t>Bem-vindo ao OnlineTests!</w:t>
+        <w:t xml:space="preserve">Bem-vindo ao </w:t>
+      </w:r>
+      <w:proofErr w:type="spellStart"/>
+      <w:r>
+        <w:t>OnlineTests</w:t>
+      </w:r>
+      <w:proofErr w:type="spellEnd"/>
+      <w:r>
+        <w:t>!</w:t>
       </w:r>
     </w:p>
     <w:p>
@@ -150,7 +163,10 @@
         <w:jc w:val="both"/>
       </w:pPr>
       <w:r>
-        <w:t>Criar Nova Prova</w:t>
+        <w:t xml:space="preserve">Criar </w:t>
+      </w:r>
+      <w:r>
+        <w:t>Modelo de Avaliação</w:t>
       </w:r>
     </w:p>
     <w:p>
@@ -196,6 +212,19 @@
       <w:pPr>
         <w:pStyle w:val="PargrafodaLista"/>
         <w:numPr>
+          <w:ilvl w:val="1"/>
+          <w:numId w:val="3"/>
+        </w:numPr>
+        <w:jc w:val="both"/>
+      </w:pPr>
+      <w:r>
+        <w:t>Painel de Auditoria</w:t>
+      </w:r>
+    </w:p>
+    <w:p>
+      <w:pPr>
+        <w:pStyle w:val="PargrafodaLista"/>
+        <w:numPr>
           <w:ilvl w:val="0"/>
           <w:numId w:val="3"/>
         </w:numPr>
@@ -234,7 +263,7 @@
         <w:jc w:val="both"/>
       </w:pPr>
       <w:r>
-        <w:t>Criar Prova</w:t>
+        <w:t>Criar Modelo de Avaliação</w:t>
       </w:r>
     </w:p>
     <w:p>
@@ -608,30 +637,19 @@
         <w:jc w:val="both"/>
       </w:pPr>
       <w:r>
-        <w:rPr>
-          <w:noProof/>
-        </w:rPr>
+        <w:t>Visualize os gráficos e indicadores do Painel de Controle.</w:t>
+      </w:r>
+    </w:p>
+    <w:p>
+      <w:pPr>
+        <w:jc w:val="both"/>
+      </w:pPr>
+      <w:r>
         <w:drawing>
-          <wp:anchor distT="0" distB="0" distL="114300" distR="114300" simplePos="0" relativeHeight="251659264" behindDoc="1" locked="0" layoutInCell="1" allowOverlap="1" wp14:anchorId="1191895F" wp14:editId="2926F528">
-            <wp:simplePos x="0" y="0"/>
-            <wp:positionH relativeFrom="column">
-              <wp:posOffset>427174</wp:posOffset>
-            </wp:positionH>
-            <wp:positionV relativeFrom="paragraph">
-              <wp:posOffset>252004</wp:posOffset>
-            </wp:positionV>
-            <wp:extent cx="4881880" cy="2897505"/>
-            <wp:effectExtent l="0" t="0" r="0" b="0"/>
-            <wp:wrapTight wrapText="bothSides">
-              <wp:wrapPolygon edited="0">
-                <wp:start x="0" y="0"/>
-                <wp:lineTo x="0" y="21444"/>
-                <wp:lineTo x="21493" y="21444"/>
-                <wp:lineTo x="21493" y="0"/>
-                <wp:lineTo x="0" y="0"/>
-              </wp:wrapPolygon>
-            </wp:wrapTight>
-            <wp:docPr id="1688609024" name="Imagem 1" descr="Interface gráfica do usuário, Aplicativo&#10;&#10;O conteúdo gerado por IA pode estar incorreto."/>
+          <wp:inline distT="0" distB="0" distL="0" distR="0" wp14:anchorId="6162F463" wp14:editId="48EFD5E5">
+            <wp:extent cx="4079016" cy="3060700"/>
+            <wp:effectExtent l="0" t="0" r="0" b="6350"/>
+            <wp:docPr id="1435063006" name="Imagem 1" descr="Interface gráfica do usuário, Texto, Aplicativo, Site&#10;&#10;O conteúdo gerado por IA pode estar incorreto."/>
             <wp:cNvGraphicFramePr>
               <a:graphicFrameLocks xmlns:a="http://schemas.openxmlformats.org/drawingml/2006/main" noChangeAspect="1"/>
             </wp:cNvGraphicFramePr>
@@ -639,17 +657,11 @@
               <a:graphicData uri="http://schemas.openxmlformats.org/drawingml/2006/picture">
                 <pic:pic xmlns:pic="http://schemas.openxmlformats.org/drawingml/2006/picture">
                   <pic:nvPicPr>
-                    <pic:cNvPr id="1688609024" name="Imagem 1" descr="Interface gráfica do usuário, Aplicativo&#10;&#10;O conteúdo gerado por IA pode estar incorreto."/>
+                    <pic:cNvPr id="1435063006" name="Imagem 1" descr="Interface gráfica do usuário, Texto, Aplicativo, Site&#10;&#10;O conteúdo gerado por IA pode estar incorreto."/>
                     <pic:cNvPicPr/>
                   </pic:nvPicPr>
                   <pic:blipFill>
-                    <a:blip r:embed="rId6" cstate="print">
-                      <a:extLst>
-                        <a:ext uri="{28A0092B-C50C-407E-A947-70E740481C1C}">
-                          <a14:useLocalDpi xmlns:a14="http://schemas.microsoft.com/office/drawing/2010/main" val="0"/>
-                        </a:ext>
-                      </a:extLst>
-                    </a:blip>
+                    <a:blip r:embed="rId6"/>
                     <a:stretch>
                       <a:fillRect/>
                     </a:stretch>
@@ -657,7 +669,7 @@
                   <pic:spPr>
                     <a:xfrm>
                       <a:off x="0" y="0"/>
-                      <a:ext cx="4881880" cy="2897505"/>
+                      <a:ext cx="4117393" cy="3089496"/>
                     </a:xfrm>
                     <a:prstGeom prst="rect">
                       <a:avLst/>
@@ -666,73 +678,9 @@
                 </pic:pic>
               </a:graphicData>
             </a:graphic>
-            <wp14:sizeRelH relativeFrom="margin">
-              <wp14:pctWidth>0</wp14:pctWidth>
-            </wp14:sizeRelH>
-            <wp14:sizeRelV relativeFrom="margin">
-              <wp14:pctHeight>0</wp14:pctHeight>
-            </wp14:sizeRelV>
-          </wp:anchor>
+          </wp:inline>
         </w:drawing>
       </w:r>
-      <w:r>
-        <w:t>Visualize os gráficos e indicadores do Painel de Controle.</w:t>
-      </w:r>
-    </w:p>
-    <w:p>
-      <w:pPr>
-        <w:jc w:val="both"/>
-      </w:pPr>
-    </w:p>
-    <w:p>
-      <w:pPr>
-        <w:jc w:val="both"/>
-      </w:pPr>
-    </w:p>
-    <w:p>
-      <w:pPr>
-        <w:jc w:val="both"/>
-      </w:pPr>
-    </w:p>
-    <w:p>
-      <w:pPr>
-        <w:jc w:val="both"/>
-      </w:pPr>
-    </w:p>
-    <w:p>
-      <w:pPr>
-        <w:jc w:val="both"/>
-      </w:pPr>
-    </w:p>
-    <w:p>
-      <w:pPr>
-        <w:jc w:val="both"/>
-      </w:pPr>
-    </w:p>
-    <w:p>
-      <w:pPr>
-        <w:jc w:val="both"/>
-      </w:pPr>
-    </w:p>
-    <w:p>
-      <w:pPr>
-        <w:jc w:val="both"/>
-      </w:pPr>
-    </w:p>
-    <w:p>
-      <w:pPr>
-        <w:jc w:val="both"/>
-      </w:pPr>
-    </w:p>
-    <w:p>
-      <w:pPr>
-        <w:jc w:val="both"/>
-      </w:pPr>
-    </w:p>
-    <w:p>
-      <w:pPr>
-        <w:jc w:val="both"/>
-      </w:pPr>
     </w:p>
     <w:p>
       <w:pPr>
@@ -1128,7 +1076,15 @@
         <w:t>Pesquisar/Editar Usuário</w:t>
       </w:r>
       <w:r>
-        <w:t xml:space="preserve"> você pode pesquisar um usuário pelo seu email cadastrado e editá-lo conforme seja necessário.</w:t>
+        <w:t xml:space="preserve"> você pode pesquisar um usuário pelo seu </w:t>
+      </w:r>
+      <w:proofErr w:type="spellStart"/>
+      <w:r>
+        <w:t>email</w:t>
+      </w:r>
+      <w:proofErr w:type="spellEnd"/>
+      <w:r>
+        <w:t xml:space="preserve"> cadastrado e editá-lo conforme seja necessário.</w:t>
       </w:r>
     </w:p>
     <w:p>
@@ -1154,7 +1110,15 @@
         <w:jc w:val="both"/>
       </w:pPr>
       <w:r>
-        <w:t>Insira o come completo, email e uma senha provisória pois no primeiro acesso o usuário poderá alterar sua senha.</w:t>
+        <w:t xml:space="preserve">Insira o come completo, </w:t>
+      </w:r>
+      <w:proofErr w:type="spellStart"/>
+      <w:r>
+        <w:t>email</w:t>
+      </w:r>
+      <w:proofErr w:type="spellEnd"/>
+      <w:r>
+        <w:t xml:space="preserve"> e uma senha provisória pois no primeiro acesso o usuário poderá alterar sua senha.</w:t>
       </w:r>
     </w:p>
     <w:p>
@@ -1388,7 +1352,15 @@
         </w:rPr>
       </w:pPr>
       <w:r>
-        <w:t xml:space="preserve">Após cadastrar nome completo, email, senha provisória, perfil professor, disciplinas e turmas lecionadas clique em </w:t>
+        <w:t xml:space="preserve">Após cadastrar nome completo, </w:t>
+      </w:r>
+      <w:proofErr w:type="spellStart"/>
+      <w:r>
+        <w:t>email</w:t>
+      </w:r>
+      <w:proofErr w:type="spellEnd"/>
+      <w:r>
+        <w:t xml:space="preserve">, senha provisória, perfil professor, disciplinas e turmas lecionadas clique em </w:t>
       </w:r>
       <w:r>
         <w:rPr>
@@ -1407,7 +1379,15 @@
         </w:rPr>
       </w:pPr>
       <w:r>
-        <w:t xml:space="preserve">Para cadastrar o coordenador insira nome completo, email, senha provisória, perfil coordenador e clique em </w:t>
+        <w:t xml:space="preserve">Para cadastrar o coordenador insira nome completo, </w:t>
+      </w:r>
+      <w:proofErr w:type="spellStart"/>
+      <w:r>
+        <w:t>email</w:t>
+      </w:r>
+      <w:proofErr w:type="spellEnd"/>
+      <w:r>
+        <w:t xml:space="preserve">, senha provisória, perfil coordenador e clique em </w:t>
       </w:r>
       <w:r>
         <w:rPr>
@@ -1435,14 +1415,11 @@
         <w:jc w:val="both"/>
       </w:pPr>
       <w:r>
-        <w:rPr>
-          <w:noProof/>
-        </w:rPr>
         <w:drawing>
-          <wp:inline distT="0" distB="0" distL="0" distR="0" wp14:anchorId="4FCF2D53" wp14:editId="1E340661">
-            <wp:extent cx="4582885" cy="2972085"/>
-            <wp:effectExtent l="0" t="0" r="8255" b="0"/>
-            <wp:docPr id="929751399" name="Imagem 1" descr="Interface gráfica do usuário, Tabela&#10;&#10;O conteúdo gerado por IA pode estar incorreto."/>
+          <wp:inline distT="0" distB="0" distL="0" distR="0" wp14:anchorId="3A77359C" wp14:editId="4D924773">
+            <wp:extent cx="3915833" cy="2002582"/>
+            <wp:effectExtent l="0" t="0" r="8890" b="0"/>
+            <wp:docPr id="450216296" name="Imagem 1" descr="Interface gráfica do usuário, Aplicativo&#10;&#10;O conteúdo gerado por IA pode estar incorreto."/>
             <wp:cNvGraphicFramePr>
               <a:graphicFrameLocks xmlns:a="http://schemas.openxmlformats.org/drawingml/2006/main" noChangeAspect="1"/>
             </wp:cNvGraphicFramePr>
@@ -1450,7 +1427,7 @@
               <a:graphicData uri="http://schemas.openxmlformats.org/drawingml/2006/picture">
                 <pic:pic xmlns:pic="http://schemas.openxmlformats.org/drawingml/2006/picture">
                   <pic:nvPicPr>
-                    <pic:cNvPr id="929751399" name="Imagem 1" descr="Interface gráfica do usuário, Tabela&#10;&#10;O conteúdo gerado por IA pode estar incorreto."/>
+                    <pic:cNvPr id="450216296" name="Imagem 1" descr="Interface gráfica do usuário, Aplicativo&#10;&#10;O conteúdo gerado por IA pode estar incorreto."/>
                     <pic:cNvPicPr/>
                   </pic:nvPicPr>
                   <pic:blipFill>
@@ -1462,7 +1439,7 @@
                   <pic:spPr>
                     <a:xfrm>
                       <a:off x="0" y="0"/>
-                      <a:ext cx="4635956" cy="3006502"/>
+                      <a:ext cx="3942287" cy="2016111"/>
                     </a:xfrm>
                     <a:prstGeom prst="rect">
                       <a:avLst/>
@@ -1486,52 +1463,54 @@
     <w:p>
       <w:pPr>
         <w:jc w:val="both"/>
-      </w:pPr>
-    </w:p>
-    <w:p>
-      <w:pPr>
-        <w:jc w:val="both"/>
-      </w:pPr>
-    </w:p>
-    <w:p>
-      <w:pPr>
-        <w:jc w:val="both"/>
-      </w:pPr>
-      <w:r>
-        <w:rPr>
-          <w:b/>
-          <w:bCs/>
+        <w:rPr>
+          <w:b/>
+          <w:bCs/>
+        </w:rPr>
+      </w:pPr>
+      <w:r>
+        <w:rPr>
+          <w:b/>
+          <w:bCs/>
+        </w:rPr>
+        <w:t>1.4 Gerenciar Ciclo Anual</w:t>
+      </w:r>
+    </w:p>
+    <w:p>
+      <w:pPr>
+        <w:jc w:val="both"/>
+      </w:pPr>
+      <w:r>
+        <w:t>O card Gerenciar Ciclo só fica disponível na virada do ano quando o coordenador tem que cadastrar novo ciclo. Essa funcionalidade evita que seja alterado ou criado ciclos por engano.</w:t>
+      </w:r>
+    </w:p>
+    <w:p>
+      <w:pPr>
+        <w:jc w:val="both"/>
+      </w:pPr>
+      <w:r>
+        <w:t xml:space="preserve">Clique em </w:t>
+      </w:r>
+      <w:r>
+        <w:rPr>
+          <w:b/>
+          <w:bCs/>
+        </w:rPr>
+        <w:t>Gerenciar Ciclo</w:t>
+      </w:r>
+      <w:r>
+        <w:t xml:space="preserve"> para cadastrar o ano letivo conforme tela a seguir.</w:t>
+      </w:r>
+    </w:p>
+    <w:p>
+      <w:pPr>
+        <w:jc w:val="both"/>
+      </w:pPr>
+      <w:r>
+        <w:rPr>
+          <w:noProof/>
         </w:rPr>
         <w:lastRenderedPageBreak/>
-        <w:t>1.4 Gerenciar Ciclo Anual</w:t>
-      </w:r>
-    </w:p>
-    <w:p>
-      <w:pPr>
-        <w:jc w:val="both"/>
-      </w:pPr>
-      <w:r>
-        <w:t xml:space="preserve">Clique em </w:t>
-      </w:r>
-      <w:r>
-        <w:rPr>
-          <w:b/>
-          <w:bCs/>
-        </w:rPr>
-        <w:t>Gerenciar Ciclo</w:t>
-      </w:r>
-      <w:r>
-        <w:t xml:space="preserve"> para cadastrar o ano letivo conforme tela a seguir.</w:t>
-      </w:r>
-    </w:p>
-    <w:p>
-      <w:pPr>
-        <w:jc w:val="both"/>
-      </w:pPr>
-      <w:r>
-        <w:rPr>
-          <w:noProof/>
-        </w:rPr>
         <w:drawing>
           <wp:inline distT="0" distB="0" distL="0" distR="0" wp14:anchorId="06AF67E3" wp14:editId="0AB90DDF">
             <wp:extent cx="5400040" cy="1620520"/>
@@ -1612,7 +1591,14 @@
           <w:b/>
           <w:bCs/>
         </w:rPr>
-        <w:t>1.5 Criar Nova Prova</w:t>
+        <w:t xml:space="preserve">1.5 Criar </w:t>
+      </w:r>
+      <w:r>
+        <w:rPr>
+          <w:b/>
+          <w:bCs/>
+        </w:rPr>
+        <w:t>Modelo de Avaliação</w:t>
       </w:r>
     </w:p>
     <w:p>
@@ -1627,7 +1613,14 @@
           <w:b/>
           <w:bCs/>
         </w:rPr>
-        <w:t>Criar Prova</w:t>
+        <w:t xml:space="preserve">Criar </w:t>
+      </w:r>
+      <w:r>
+        <w:rPr>
+          <w:b/>
+          <w:bCs/>
+        </w:rPr>
+        <w:t>Modelo de Avaliação</w:t>
       </w:r>
       <w:r>
         <w:t xml:space="preserve"> e acesse a seguinte tela:</w:t>
@@ -1638,14 +1631,11 @@
         <w:jc w:val="both"/>
       </w:pPr>
       <w:r>
-        <w:rPr>
-          <w:noProof/>
-        </w:rPr>
         <w:drawing>
-          <wp:inline distT="0" distB="0" distL="0" distR="0" wp14:anchorId="40CB372D" wp14:editId="142CB934">
-            <wp:extent cx="5400040" cy="3536315"/>
-            <wp:effectExtent l="0" t="0" r="0" b="6985"/>
-            <wp:docPr id="1703736683" name="Imagem 1" descr="Interface gráfica do usuário, Texto, Aplicativo&#10;&#10;O conteúdo gerado por IA pode estar incorreto."/>
+          <wp:inline distT="0" distB="0" distL="0" distR="0" wp14:anchorId="301A1AA7" wp14:editId="7811DCA1">
+            <wp:extent cx="4847167" cy="2416744"/>
+            <wp:effectExtent l="0" t="0" r="0" b="3175"/>
+            <wp:docPr id="1232393058" name="Imagem 1" descr="Interface gráfica do usuário, Texto, Aplicativo, Email&#10;&#10;O conteúdo gerado por IA pode estar incorreto."/>
             <wp:cNvGraphicFramePr>
               <a:graphicFrameLocks xmlns:a="http://schemas.openxmlformats.org/drawingml/2006/main" noChangeAspect="1"/>
             </wp:cNvGraphicFramePr>
@@ -1653,7 +1643,7 @@
               <a:graphicData uri="http://schemas.openxmlformats.org/drawingml/2006/picture">
                 <pic:pic xmlns:pic="http://schemas.openxmlformats.org/drawingml/2006/picture">
                   <pic:nvPicPr>
-                    <pic:cNvPr id="1703736683" name="Imagem 1" descr="Interface gráfica do usuário, Texto, Aplicativo&#10;&#10;O conteúdo gerado por IA pode estar incorreto."/>
+                    <pic:cNvPr id="1232393058" name="Imagem 1" descr="Interface gráfica do usuário, Texto, Aplicativo, Email&#10;&#10;O conteúdo gerado por IA pode estar incorreto."/>
                     <pic:cNvPicPr/>
                   </pic:nvPicPr>
                   <pic:blipFill>
@@ -1665,7 +1655,7 @@
                   <pic:spPr>
                     <a:xfrm>
                       <a:off x="0" y="0"/>
-                      <a:ext cx="5400040" cy="3536315"/>
+                      <a:ext cx="4855053" cy="2420676"/>
                     </a:xfrm>
                     <a:prstGeom prst="rect">
                       <a:avLst/>
@@ -1683,75 +1673,34 @@
         <w:jc w:val="both"/>
       </w:pPr>
       <w:r>
-        <w:t xml:space="preserve">Digite o Nome da Prova, coloque o tempo de duração da prova em minutos, selecione a disciplina a série e os assuntos das questões cadastradas pelo professor aparecerão. Pode ser selecionado um ou vários assuntos. </w:t>
-      </w:r>
-      <w:r>
-        <w:t xml:space="preserve">Defina a composição da sua prova especificando a quantidade de questões para cada nível de dificuldade: Fácil, Médio e Difícil. O sistema sorteará as questões do banco de dados de acordo com os assuntos e </w:t>
-      </w:r>
-      <w:r>
-        <w:lastRenderedPageBreak/>
-        <w:t xml:space="preserve">níveis selecionados, garantindo uma avaliação balanceada. Após definir as quantidades, clique em </w:t>
-      </w:r>
-      <w:r>
-        <w:rPr>
-          <w:i/>
-          <w:iCs/>
-        </w:rPr>
-        <w:t>Criar Prova Balanceada</w:t>
+        <w:t>Digite o Nome da Prova, selecione a disciplina a série</w:t>
+      </w:r>
+      <w:r>
+        <w:t>, o tipo de prova (Prova)</w:t>
+      </w:r>
+      <w:r>
+        <w:t>. Pode ser selecionado um ou vários assuntos</w:t>
+      </w:r>
+      <w:r>
+        <w:t xml:space="preserve"> e se necessário o tempo limite para resolução da prova(opcional)</w:t>
       </w:r>
       <w:r>
         <w:t>.</w:t>
       </w:r>
       <w:r>
-        <w:t xml:space="preserve"> </w:t>
-      </w:r>
-      <w:r>
-        <w:t xml:space="preserve">Pronto a prova está criada e vai para o perfil do aluno. </w:t>
-      </w:r>
-    </w:p>
-    <w:p>
-      <w:pPr>
-        <w:jc w:val="both"/>
-      </w:pPr>
-      <w:r>
-        <w:rPr>
-          <w:b/>
-          <w:bCs/>
-        </w:rPr>
-        <w:t>1.6 Criar Novo Simulado</w:t>
-      </w:r>
-    </w:p>
-    <w:p>
-      <w:pPr>
-        <w:jc w:val="both"/>
-      </w:pPr>
-      <w:r>
-        <w:t xml:space="preserve">O coordenador também pode criar simulados para serem aplicados nas turmas. Clique em </w:t>
-      </w:r>
-      <w:r>
-        <w:rPr>
-          <w:b/>
-          <w:bCs/>
-        </w:rPr>
-        <w:t>Criar Simulado</w:t>
-      </w:r>
-      <w:r>
-        <w:t xml:space="preserve"> e abrirá a seguinte tela:</w:t>
-      </w:r>
-    </w:p>
-    <w:p>
-      <w:pPr>
-        <w:jc w:val="both"/>
-      </w:pPr>
-      <w:r>
-        <w:rPr>
-          <w:noProof/>
-        </w:rPr>
+        <w:t xml:space="preserve"> Abrirá uma tela abaixo com as regras para gerar a prova.</w:t>
+      </w:r>
+    </w:p>
+    <w:p>
+      <w:pPr>
+        <w:jc w:val="both"/>
+      </w:pPr>
+      <w:r>
         <w:drawing>
-          <wp:inline distT="0" distB="0" distL="0" distR="0" wp14:anchorId="5FB530B7" wp14:editId="418C3B12">
-            <wp:extent cx="5400040" cy="2870835"/>
-            <wp:effectExtent l="0" t="0" r="0" b="5715"/>
-            <wp:docPr id="1414621414" name="Imagem 1"/>
+          <wp:inline distT="0" distB="0" distL="0" distR="0" wp14:anchorId="690D6A35" wp14:editId="4C22D7C9">
+            <wp:extent cx="3793067" cy="1711430"/>
+            <wp:effectExtent l="0" t="0" r="0" b="3175"/>
+            <wp:docPr id="1705923461" name="Imagem 1" descr="Interface gráfica do usuário, Texto, Aplicativo&#10;&#10;O conteúdo gerado por IA pode estar incorreto."/>
             <wp:cNvGraphicFramePr>
               <a:graphicFrameLocks xmlns:a="http://schemas.openxmlformats.org/drawingml/2006/main" noChangeAspect="1"/>
             </wp:cNvGraphicFramePr>
@@ -1759,7 +1708,7 @@
               <a:graphicData uri="http://schemas.openxmlformats.org/drawingml/2006/picture">
                 <pic:pic xmlns:pic="http://schemas.openxmlformats.org/drawingml/2006/picture">
                   <pic:nvPicPr>
-                    <pic:cNvPr id="1414621414" name=""/>
+                    <pic:cNvPr id="1705923461" name="Imagem 1" descr="Interface gráfica do usuário, Texto, Aplicativo&#10;&#10;O conteúdo gerado por IA pode estar incorreto."/>
                     <pic:cNvPicPr/>
                   </pic:nvPicPr>
                   <pic:blipFill>
@@ -1771,7 +1720,7 @@
                   <pic:spPr>
                     <a:xfrm>
                       <a:off x="0" y="0"/>
-                      <a:ext cx="5400040" cy="2870835"/>
+                      <a:ext cx="3799989" cy="1714553"/>
                     </a:xfrm>
                     <a:prstGeom prst="rect">
                       <a:avLst/>
@@ -1789,22 +1738,79 @@
         <w:jc w:val="both"/>
       </w:pPr>
       <w:r>
-        <w:t>Insira o nome do simulado, o tempo para resolução e escolha para que série/turma o simulado será aplicado. Após escolher a série aparecerá as disciplinas e assuntos para serem selecionados para o simulado.</w:t>
-      </w:r>
-    </w:p>
-    <w:p>
-      <w:pPr>
-        <w:jc w:val="both"/>
-      </w:pPr>
-      <w:r>
-        <w:rPr>
-          <w:noProof/>
-        </w:rPr>
+        <w:t xml:space="preserve">Defina a composição da sua prova especificando a </w:t>
+      </w:r>
+      <w:r>
+        <w:t xml:space="preserve">disciplina, ao escolher a disciplina aparecerá os assuntos de questões cadastradas no seu banco de questões em seguida </w:t>
+      </w:r>
+      <w:r>
+        <w:lastRenderedPageBreak/>
+        <w:t xml:space="preserve">coloque a </w:t>
+      </w:r>
+      <w:r>
+        <w:t xml:space="preserve">quantidade de questões para cada nível de dificuldade: Fácil, Médio e Difícil. O sistema sorteará as questões do banco de dados de acordo com os assuntos e níveis selecionados, garantindo uma avaliação balanceada. Após definir as quantidades, clique em </w:t>
+      </w:r>
+      <w:r>
+        <w:rPr>
+          <w:i/>
+          <w:iCs/>
+        </w:rPr>
+        <w:t>Salvar Modelo de Avaliação</w:t>
+      </w:r>
+      <w:r>
+        <w:t>.</w:t>
+      </w:r>
+      <w:r>
+        <w:t xml:space="preserve"> </w:t>
+      </w:r>
+      <w:r>
+        <w:t xml:space="preserve">Pronto a prova está criada e vai para o perfil do aluno. </w:t>
+      </w:r>
+    </w:p>
+    <w:p>
+      <w:pPr>
+        <w:jc w:val="both"/>
+        <w:rPr>
+          <w:b/>
+          <w:bCs/>
+        </w:rPr>
+      </w:pPr>
+      <w:r>
+        <w:rPr>
+          <w:b/>
+          <w:bCs/>
+        </w:rPr>
+        <w:t>1.6 Criar Novo Simulad</w:t>
+      </w:r>
+      <w:r>
+        <w:rPr>
+          <w:b/>
+          <w:bCs/>
+        </w:rPr>
+        <w:t>o</w:t>
+      </w:r>
+    </w:p>
+    <w:p>
+      <w:pPr>
+        <w:jc w:val="both"/>
+      </w:pPr>
+      <w:r>
+        <w:t>No mesmo card de Criar Modelo de Avaliação selecione o Tipo de Prova (Simulado) e ao selecionar a serie a</w:t>
+      </w:r>
+      <w:r>
+        <w:t>brirá uma tela abaixo com as regras para gerar a prova.</w:t>
+      </w:r>
+    </w:p>
+    <w:p>
+      <w:pPr>
+        <w:jc w:val="both"/>
+      </w:pPr>
+      <w:r>
         <w:drawing>
-          <wp:inline distT="0" distB="0" distL="0" distR="0" wp14:anchorId="5A9DA0E1" wp14:editId="4FAE6534">
-            <wp:extent cx="5400040" cy="3185160"/>
-            <wp:effectExtent l="0" t="0" r="0" b="0"/>
-            <wp:docPr id="78947076" name="Imagem 1" descr="Interface gráfica do usuário, Texto, Aplicativo, Email&#10;&#10;O conteúdo gerado por IA pode estar incorreto."/>
+          <wp:inline distT="0" distB="0" distL="0" distR="0" wp14:anchorId="71457BBF" wp14:editId="74E0C83A">
+            <wp:extent cx="4210296" cy="4105831"/>
+            <wp:effectExtent l="0" t="0" r="0" b="9525"/>
+            <wp:docPr id="1130907447" name="Imagem 1" descr="Interface gráfica do usuário&#10;&#10;O conteúdo gerado por IA pode estar incorreto."/>
             <wp:cNvGraphicFramePr>
               <a:graphicFrameLocks xmlns:a="http://schemas.openxmlformats.org/drawingml/2006/main" noChangeAspect="1"/>
             </wp:cNvGraphicFramePr>
@@ -1812,7 +1818,7 @@
               <a:graphicData uri="http://schemas.openxmlformats.org/drawingml/2006/picture">
                 <pic:pic xmlns:pic="http://schemas.openxmlformats.org/drawingml/2006/picture">
                   <pic:nvPicPr>
-                    <pic:cNvPr id="78947076" name="Imagem 1" descr="Interface gráfica do usuário, Texto, Aplicativo, Email&#10;&#10;O conteúdo gerado por IA pode estar incorreto."/>
+                    <pic:cNvPr id="1130907447" name="Imagem 1" descr="Interface gráfica do usuário&#10;&#10;O conteúdo gerado por IA pode estar incorreto."/>
                     <pic:cNvPicPr/>
                   </pic:nvPicPr>
                   <pic:blipFill>
@@ -1824,7 +1830,7 @@
                   <pic:spPr>
                     <a:xfrm>
                       <a:off x="0" y="0"/>
-                      <a:ext cx="5400040" cy="3185160"/>
+                      <a:ext cx="4225524" cy="4120681"/>
                     </a:xfrm>
                     <a:prstGeom prst="rect">
                       <a:avLst/>
@@ -1842,40 +1848,99 @@
         <w:jc w:val="both"/>
       </w:pPr>
       <w:r>
-        <w:t xml:space="preserve">Marque a disciplina e os assuntos que cairão no simulado e coloque a quantidade de questões para cada disciplina. Após selecionar as disciplinas, </w:t>
-      </w:r>
-      <w:proofErr w:type="gramStart"/>
-      <w:r>
-        <w:t xml:space="preserve">os assuntos e a quantidade </w:t>
-      </w:r>
-      <w:r>
+        <w:t xml:space="preserve">Marque as disciplinas e assuntos que deseja que tenha no simulado e para </w:t>
+      </w:r>
+      <w:proofErr w:type="spellStart"/>
+      <w:r>
+        <w:t>cadas</w:t>
+      </w:r>
+      <w:proofErr w:type="spellEnd"/>
+      <w:r>
+        <w:t xml:space="preserve"> disciplinas e assuntos escolha a quantidade de questões de acordo com o nível (Fácil, Médio, Difícil. Clique em Salvar Modelo de Avaliação e pronto seu simulado está criado.</w:t>
+      </w:r>
+    </w:p>
+    <w:p>
+      <w:pPr>
+        <w:jc w:val="both"/>
+        <w:rPr>
+          <w:b/>
+          <w:bCs/>
+        </w:rPr>
+      </w:pPr>
+    </w:p>
+    <w:p>
+      <w:pPr>
+        <w:jc w:val="both"/>
+        <w:rPr>
+          <w:b/>
+          <w:bCs/>
+        </w:rPr>
+      </w:pPr>
+    </w:p>
+    <w:p>
+      <w:pPr>
+        <w:jc w:val="both"/>
+        <w:rPr>
+          <w:b/>
+          <w:bCs/>
+        </w:rPr>
+      </w:pPr>
+    </w:p>
+    <w:p>
+      <w:pPr>
+        <w:jc w:val="both"/>
+        <w:rPr>
+          <w:b/>
+          <w:bCs/>
+        </w:rPr>
+      </w:pPr>
+    </w:p>
+    <w:p>
+      <w:pPr>
+        <w:jc w:val="both"/>
+        <w:rPr>
+          <w:b/>
+          <w:bCs/>
+        </w:rPr>
+      </w:pPr>
+    </w:p>
+    <w:p>
+      <w:pPr>
+        <w:jc w:val="both"/>
+        <w:rPr>
+          <w:b/>
+          <w:bCs/>
+        </w:rPr>
+      </w:pPr>
+    </w:p>
+    <w:p>
+      <w:pPr>
+        <w:jc w:val="both"/>
+        <w:rPr>
+          <w:b/>
+          <w:bCs/>
+        </w:rPr>
+      </w:pPr>
+    </w:p>
+    <w:p>
+      <w:pPr>
+        <w:jc w:val="both"/>
+        <w:rPr>
+          <w:b/>
+          <w:bCs/>
+        </w:rPr>
+      </w:pPr>
+    </w:p>
+    <w:p>
+      <w:pPr>
+        <w:jc w:val="both"/>
+      </w:pPr>
+      <w:r>
+        <w:rPr>
+          <w:b/>
+          <w:bCs/>
+        </w:rPr>
         <w:lastRenderedPageBreak/>
-        <w:t>de questões clique</w:t>
-      </w:r>
-      <w:proofErr w:type="gramEnd"/>
-      <w:r>
-        <w:t xml:space="preserve"> em </w:t>
-      </w:r>
-      <w:r>
-        <w:rPr>
-          <w:b/>
-          <w:bCs/>
-        </w:rPr>
-        <w:t>Criar Simulado</w:t>
-      </w:r>
-      <w:r>
-        <w:t>. Pronto o simulado estará criado e ficará na tela do aluno.</w:t>
-      </w:r>
-    </w:p>
-    <w:p>
-      <w:pPr>
-        <w:jc w:val="both"/>
-      </w:pPr>
-      <w:r>
-        <w:rPr>
-          <w:b/>
-          <w:bCs/>
-        </w:rPr>
         <w:t>1.7 visualizar Avaliações</w:t>
       </w:r>
     </w:p>
@@ -1896,9 +1961,9 @@
           <w:noProof/>
         </w:rPr>
         <w:drawing>
-          <wp:inline distT="0" distB="0" distL="0" distR="0" wp14:anchorId="46528D53" wp14:editId="64E33113">
-            <wp:extent cx="5400040" cy="3372485"/>
-            <wp:effectExtent l="0" t="0" r="0" b="0"/>
+          <wp:inline distT="0" distB="0" distL="0" distR="0" wp14:anchorId="46528D53" wp14:editId="66A95D96">
+            <wp:extent cx="4378867" cy="2734733"/>
+            <wp:effectExtent l="0" t="0" r="3175" b="8890"/>
             <wp:docPr id="1288236084" name="Imagem 1" descr="Interface gráfica do usuário, Aplicativo&#10;&#10;O conteúdo gerado por IA pode estar incorreto."/>
             <wp:cNvGraphicFramePr>
               <a:graphicFrameLocks xmlns:a="http://schemas.openxmlformats.org/drawingml/2006/main" noChangeAspect="1"/>
@@ -1919,7 +1984,7 @@
                   <pic:spPr>
                     <a:xfrm>
                       <a:off x="0" y="0"/>
-                      <a:ext cx="5400040" cy="3372485"/>
+                      <a:ext cx="4387249" cy="2739968"/>
                     </a:xfrm>
                     <a:prstGeom prst="rect">
                       <a:avLst/>
@@ -2003,6 +2068,26 @@
     <w:p>
       <w:pPr>
         <w:jc w:val="both"/>
+      </w:pPr>
+    </w:p>
+    <w:p>
+      <w:pPr>
+        <w:jc w:val="both"/>
+      </w:pPr>
+    </w:p>
+    <w:p>
+      <w:pPr>
+        <w:jc w:val="both"/>
+      </w:pPr>
+    </w:p>
+    <w:p>
+      <w:pPr>
+        <w:jc w:val="both"/>
+      </w:pPr>
+    </w:p>
+    <w:p>
+      <w:pPr>
+        <w:jc w:val="both"/>
         <w:rPr>
           <w:b/>
           <w:bCs/>
@@ -2040,14 +2125,11 @@
         <w:jc w:val="both"/>
       </w:pPr>
       <w:r>
-        <w:rPr>
-          <w:noProof/>
-        </w:rPr>
         <w:drawing>
-          <wp:inline distT="0" distB="0" distL="0" distR="0" wp14:anchorId="6BF59C3A" wp14:editId="08387531">
-            <wp:extent cx="5400040" cy="3145790"/>
-            <wp:effectExtent l="0" t="0" r="0" b="0"/>
-            <wp:docPr id="1074654519" name="Imagem 1" descr="Interface gráfica do usuário, Texto, Aplicativo&#10;&#10;O conteúdo gerado por IA pode estar incorreto."/>
+          <wp:inline distT="0" distB="0" distL="0" distR="0" wp14:anchorId="68B8E2A1" wp14:editId="11A8557B">
+            <wp:extent cx="4160374" cy="3878580"/>
+            <wp:effectExtent l="0" t="0" r="0" b="7620"/>
+            <wp:docPr id="260699045" name="Imagem 1" descr="Interface gráfica do usuário, Aplicativo, Email&#10;&#10;O conteúdo gerado por IA pode estar incorreto."/>
             <wp:cNvGraphicFramePr>
               <a:graphicFrameLocks xmlns:a="http://schemas.openxmlformats.org/drawingml/2006/main" noChangeAspect="1"/>
             </wp:cNvGraphicFramePr>
@@ -2055,7 +2137,7 @@
               <a:graphicData uri="http://schemas.openxmlformats.org/drawingml/2006/picture">
                 <pic:pic xmlns:pic="http://schemas.openxmlformats.org/drawingml/2006/picture">
                   <pic:nvPicPr>
-                    <pic:cNvPr id="1074654519" name="Imagem 1" descr="Interface gráfica do usuário, Texto, Aplicativo&#10;&#10;O conteúdo gerado por IA pode estar incorreto."/>
+                    <pic:cNvPr id="260699045" name="Imagem 1" descr="Interface gráfica do usuário, Aplicativo, Email&#10;&#10;O conteúdo gerado por IA pode estar incorreto."/>
                     <pic:cNvPicPr/>
                   </pic:nvPicPr>
                   <pic:blipFill>
@@ -2067,7 +2149,7 @@
                   <pic:spPr>
                     <a:xfrm>
                       <a:off x="0" y="0"/>
-                      <a:ext cx="5400040" cy="3145790"/>
+                      <a:ext cx="4182315" cy="3899034"/>
                     </a:xfrm>
                     <a:prstGeom prst="rect">
                       <a:avLst/>
@@ -2085,7 +2167,16 @@
         <w:jc w:val="both"/>
       </w:pPr>
       <w:r>
-        <w:t>Na página de relatórios ele poderá gerar em PDF os relatórios de alunos por série, emitir o boletim por série/turma (o boletim sai um aluno por página), gerar o resultado do simulado e a lista de professores cadastrados.</w:t>
+        <w:t>Na página de relatórios ele poderá gerar em PDF os relatórios de alunos por série, emitir o boletim por série/turma (o boletim sai um aluno por página), gerar o resultado do simulado</w:t>
+      </w:r>
+      <w:r>
+        <w:t xml:space="preserve">, </w:t>
+      </w:r>
+      <w:r>
+        <w:t>a lista de professores cadastrados</w:t>
+      </w:r>
+      <w:r>
+        <w:t>, verificar a saúde do banco vendo o número de questões cadastradas por disciplina e nível, análise de itens, desempenho por nível, desempenho por assunto e comparativo de turmas.</w:t>
       </w:r>
     </w:p>
     <w:p>
@@ -2105,9 +2196,9 @@
           <w:noProof/>
         </w:rPr>
         <w:drawing>
-          <wp:inline distT="0" distB="0" distL="0" distR="0" wp14:anchorId="1FF12FC3" wp14:editId="7A36463E">
-            <wp:extent cx="4545400" cy="3597729"/>
-            <wp:effectExtent l="0" t="0" r="7620" b="3175"/>
+          <wp:inline distT="0" distB="0" distL="0" distR="0" wp14:anchorId="1FF12FC3" wp14:editId="3AA591DE">
+            <wp:extent cx="2874433" cy="2275142"/>
+            <wp:effectExtent l="0" t="0" r="2540" b="0"/>
             <wp:docPr id="704552563" name="Imagem 1" descr="Interface gráfica do usuário&#10;&#10;O conteúdo gerado por IA pode estar incorreto."/>
             <wp:cNvGraphicFramePr>
               <a:graphicFrameLocks xmlns:a="http://schemas.openxmlformats.org/drawingml/2006/main" noChangeAspect="1"/>
@@ -2128,7 +2219,7 @@
                   <pic:spPr>
                     <a:xfrm>
                       <a:off x="0" y="0"/>
-                      <a:ext cx="4566673" cy="3614567"/>
+                      <a:ext cx="2893836" cy="2290500"/>
                     </a:xfrm>
                     <a:prstGeom prst="rect">
                       <a:avLst/>
@@ -2150,12 +2241,109 @@
       <w:pPr>
         <w:jc w:val="both"/>
       </w:pPr>
+    </w:p>
+    <w:p>
+      <w:pPr>
+        <w:jc w:val="both"/>
+      </w:pPr>
       <w:r>
         <w:rPr>
           <w:b/>
           <w:bCs/>
         </w:rPr>
         <w:lastRenderedPageBreak/>
+        <w:t xml:space="preserve">1.9 </w:t>
+      </w:r>
+      <w:r>
+        <w:rPr>
+          <w:b/>
+          <w:bCs/>
+        </w:rPr>
+        <w:t>Painel de Auditoria</w:t>
+      </w:r>
+    </w:p>
+    <w:p>
+      <w:pPr>
+        <w:jc w:val="both"/>
+      </w:pPr>
+      <w:r>
+        <w:t>A clicar em Acessar Auditoria a seguinte tela abrirá:</w:t>
+      </w:r>
+    </w:p>
+    <w:p>
+      <w:pPr>
+        <w:jc w:val="both"/>
+      </w:pPr>
+      <w:r>
+        <w:drawing>
+          <wp:inline distT="0" distB="0" distL="0" distR="0" wp14:anchorId="5856D654" wp14:editId="7ED84D49">
+            <wp:extent cx="3877733" cy="2700369"/>
+            <wp:effectExtent l="0" t="0" r="8890" b="5080"/>
+            <wp:docPr id="1059344299" name="Imagem 1" descr="Interface gráfica do usuário, Aplicativo&#10;&#10;O conteúdo gerado por IA pode estar incorreto."/>
+            <wp:cNvGraphicFramePr>
+              <a:graphicFrameLocks xmlns:a="http://schemas.openxmlformats.org/drawingml/2006/main" noChangeAspect="1"/>
+            </wp:cNvGraphicFramePr>
+            <a:graphic xmlns:a="http://schemas.openxmlformats.org/drawingml/2006/main">
+              <a:graphicData uri="http://schemas.openxmlformats.org/drawingml/2006/picture">
+                <pic:pic xmlns:pic="http://schemas.openxmlformats.org/drawingml/2006/picture">
+                  <pic:nvPicPr>
+                    <pic:cNvPr id="1059344299" name="Imagem 1" descr="Interface gráfica do usuário, Aplicativo&#10;&#10;O conteúdo gerado por IA pode estar incorreto."/>
+                    <pic:cNvPicPr/>
+                  </pic:nvPicPr>
+                  <pic:blipFill>
+                    <a:blip r:embed="rId22"/>
+                    <a:stretch>
+                      <a:fillRect/>
+                    </a:stretch>
+                  </pic:blipFill>
+                  <pic:spPr>
+                    <a:xfrm>
+                      <a:off x="0" y="0"/>
+                      <a:ext cx="3883219" cy="2704189"/>
+                    </a:xfrm>
+                    <a:prstGeom prst="rect">
+                      <a:avLst/>
+                    </a:prstGeom>
+                  </pic:spPr>
+                </pic:pic>
+              </a:graphicData>
+            </a:graphic>
+          </wp:inline>
+        </w:drawing>
+      </w:r>
+    </w:p>
+    <w:p>
+      <w:pPr>
+        <w:jc w:val="both"/>
+      </w:pPr>
+      <w:r>
+        <w:t>Nessa telo o coordenado terá o controle e evidência do que é feito no sistema como: login, acesso a prova, criação e edição de questões, inserção e edição de usuários entre outras. Essa funcionalidade permite que o coordenado m</w:t>
+      </w:r>
+      <w:r>
+        <w:t>onitore todas as ações críticas no sistema</w:t>
+      </w:r>
+      <w:r>
+        <w:t>.</w:t>
+      </w:r>
+    </w:p>
+    <w:p>
+      <w:pPr>
+        <w:jc w:val="both"/>
+        <w:rPr>
+          <w:b/>
+          <w:bCs/>
+        </w:rPr>
+      </w:pPr>
+    </w:p>
+    <w:p>
+      <w:pPr>
+        <w:jc w:val="both"/>
+      </w:pPr>
+      <w:r>
+        <w:rPr>
+          <w:b/>
+          <w:bCs/>
+        </w:rPr>
         <w:t>2. Perfil Professor</w:t>
       </w:r>
     </w:p>
@@ -2356,14 +2544,12 @@
         <w:jc w:val="both"/>
       </w:pPr>
       <w:r>
-        <w:rPr>
-          <w:noProof/>
-        </w:rPr>
+        <w:lastRenderedPageBreak/>
         <w:drawing>
-          <wp:inline distT="0" distB="0" distL="0" distR="0" wp14:anchorId="0B337F78" wp14:editId="57A33868">
-            <wp:extent cx="5400040" cy="2831465"/>
-            <wp:effectExtent l="0" t="0" r="0" b="6985"/>
-            <wp:docPr id="1980854611" name="Imagem 1" descr="Interface gráfica do usuário, Site&#10;&#10;O conteúdo gerado por IA pode estar incorreto."/>
+          <wp:inline distT="0" distB="0" distL="0" distR="0" wp14:anchorId="40CBAFD2" wp14:editId="5BCE42ED">
+            <wp:extent cx="4334183" cy="2696633"/>
+            <wp:effectExtent l="0" t="0" r="0" b="8890"/>
+            <wp:docPr id="1422634739" name="Imagem 1" descr="Interface gráfica do usuário, Texto, Aplicativo, chat ou mensagem de texto&#10;&#10;O conteúdo gerado por IA pode estar incorreto."/>
             <wp:cNvGraphicFramePr>
               <a:graphicFrameLocks xmlns:a="http://schemas.openxmlformats.org/drawingml/2006/main" noChangeAspect="1"/>
             </wp:cNvGraphicFramePr>
@@ -2371,11 +2557,11 @@
               <a:graphicData uri="http://schemas.openxmlformats.org/drawingml/2006/picture">
                 <pic:pic xmlns:pic="http://schemas.openxmlformats.org/drawingml/2006/picture">
                   <pic:nvPicPr>
-                    <pic:cNvPr id="1980854611" name="Imagem 1" descr="Interface gráfica do usuário, Site&#10;&#10;O conteúdo gerado por IA pode estar incorreto."/>
+                    <pic:cNvPr id="1422634739" name="Imagem 1" descr="Interface gráfica do usuário, Texto, Aplicativo, chat ou mensagem de texto&#10;&#10;O conteúdo gerado por IA pode estar incorreto."/>
                     <pic:cNvPicPr/>
                   </pic:nvPicPr>
                   <pic:blipFill>
-                    <a:blip r:embed="rId22"/>
+                    <a:blip r:embed="rId23"/>
                     <a:stretch>
                       <a:fillRect/>
                     </a:stretch>
@@ -2383,7 +2569,7 @@
                   <pic:spPr>
                     <a:xfrm>
                       <a:off x="0" y="0"/>
-                      <a:ext cx="5400040" cy="2831465"/>
+                      <a:ext cx="4352023" cy="2707733"/>
                     </a:xfrm>
                     <a:prstGeom prst="rect">
                       <a:avLst/>
@@ -2413,48 +2599,11 @@
           <w:bCs/>
         </w:rPr>
       </w:pPr>
-    </w:p>
-    <w:p>
-      <w:pPr>
-        <w:jc w:val="both"/>
-        <w:rPr>
-          <w:b/>
-          <w:bCs/>
-        </w:rPr>
-      </w:pPr>
-    </w:p>
-    <w:p>
-      <w:pPr>
-        <w:jc w:val="both"/>
-        <w:rPr>
-          <w:b/>
-          <w:bCs/>
-        </w:rPr>
-      </w:pPr>
-    </w:p>
-    <w:p>
-      <w:pPr>
-        <w:jc w:val="both"/>
-        <w:rPr>
-          <w:b/>
-          <w:bCs/>
-        </w:rPr>
-      </w:pPr>
-    </w:p>
-    <w:p>
-      <w:pPr>
-        <w:jc w:val="both"/>
-        <w:rPr>
-          <w:b/>
-          <w:bCs/>
-        </w:rPr>
-      </w:pPr>
-      <w:r>
-        <w:rPr>
-          <w:b/>
-          <w:bCs/>
-        </w:rPr>
-        <w:lastRenderedPageBreak/>
+      <w:r>
+        <w:rPr>
+          <w:b/>
+          <w:bCs/>
+        </w:rPr>
         <w:t>2.1 Criar Nova questão</w:t>
       </w:r>
     </w:p>
@@ -2485,9 +2634,9 @@
           <w:noProof/>
         </w:rPr>
         <w:drawing>
-          <wp:inline distT="0" distB="0" distL="0" distR="0" wp14:anchorId="522478BF" wp14:editId="69863A2D">
-            <wp:extent cx="5400040" cy="5300980"/>
-            <wp:effectExtent l="0" t="0" r="0" b="0"/>
+          <wp:inline distT="0" distB="0" distL="0" distR="0" wp14:anchorId="522478BF" wp14:editId="4C1C918D">
+            <wp:extent cx="4533239" cy="4450080"/>
+            <wp:effectExtent l="0" t="0" r="1270" b="7620"/>
             <wp:docPr id="1897785999" name="Imagem 1" descr="Interface gráfica do usuário, Texto, Aplicativo, Email&#10;&#10;O conteúdo gerado por IA pode estar incorreto."/>
             <wp:cNvGraphicFramePr>
               <a:graphicFrameLocks xmlns:a="http://schemas.openxmlformats.org/drawingml/2006/main" noChangeAspect="1"/>
@@ -2500,7 +2649,7 @@
                     <pic:cNvPicPr/>
                   </pic:nvPicPr>
                   <pic:blipFill>
-                    <a:blip r:embed="rId23"/>
+                    <a:blip r:embed="rId24"/>
                     <a:stretch>
                       <a:fillRect/>
                     </a:stretch>
@@ -2508,7 +2657,7 @@
                   <pic:spPr>
                     <a:xfrm>
                       <a:off x="0" y="0"/>
-                      <a:ext cx="5400040" cy="5300980"/>
+                      <a:ext cx="4540504" cy="4457212"/>
                     </a:xfrm>
                     <a:prstGeom prst="rect">
                       <a:avLst/>
@@ -2536,6 +2685,7 @@
           <w:b/>
           <w:bCs/>
         </w:rPr>
+        <w:lastRenderedPageBreak/>
         <w:t>Assunto</w:t>
       </w:r>
       <w:r>
@@ -2613,7 +2763,6 @@
           <w:b/>
           <w:bCs/>
         </w:rPr>
-        <w:lastRenderedPageBreak/>
         <w:t>Seja descritivo:</w:t>
       </w:r>
       <w:r>
@@ -2671,13 +2820,47 @@
       </w:pPr>
       <w:r>
         <w:rPr>
-          <w:noProof/>
-        </w:rPr>
+          <w:b/>
+          <w:bCs/>
+        </w:rPr>
+        <w:t>2.2</w:t>
+      </w:r>
+      <w:r>
+        <w:rPr>
+          <w:b/>
+          <w:bCs/>
+        </w:rPr>
+        <w:t xml:space="preserve"> Criar Modelo de Avaliação</w:t>
+      </w:r>
+    </w:p>
+    <w:p>
+      <w:pPr>
+        <w:jc w:val="both"/>
+      </w:pPr>
+      <w:r>
+        <w:t xml:space="preserve">O Coordenador poderá criar uma prova no caso de ausência do professor. Clique em </w:t>
+      </w:r>
+      <w:r>
+        <w:rPr>
+          <w:b/>
+          <w:bCs/>
+        </w:rPr>
+        <w:t>Criar Modelo de Avaliação</w:t>
+      </w:r>
+      <w:r>
+        <w:t xml:space="preserve"> e acesse a seguinte tela:</w:t>
+      </w:r>
+    </w:p>
+    <w:p>
+      <w:pPr>
+        <w:jc w:val="both"/>
+      </w:pPr>
+      <w:r>
         <w:drawing>
-          <wp:inline distT="0" distB="0" distL="0" distR="0" wp14:anchorId="2A3D24E6" wp14:editId="03B1062A">
-            <wp:extent cx="3980778" cy="1709057"/>
-            <wp:effectExtent l="0" t="0" r="1270" b="5715"/>
-            <wp:docPr id="824211059" name="Imagem 1" descr="Interface gráfica do usuário, Aplicativo, Email&#10;&#10;O conteúdo gerado por IA pode estar incorreto."/>
+          <wp:inline distT="0" distB="0" distL="0" distR="0" wp14:anchorId="0ECA3F6D" wp14:editId="7FEFFD74">
+            <wp:extent cx="4847167" cy="2416744"/>
+            <wp:effectExtent l="0" t="0" r="0" b="3175"/>
+            <wp:docPr id="1866049274" name="Imagem 1" descr="Interface gráfica do usuário, Texto, Aplicativo, Email&#10;&#10;O conteúdo gerado por IA pode estar incorreto."/>
             <wp:cNvGraphicFramePr>
               <a:graphicFrameLocks xmlns:a="http://schemas.openxmlformats.org/drawingml/2006/main" noChangeAspect="1"/>
             </wp:cNvGraphicFramePr>
@@ -2685,82 +2868,7 @@
               <a:graphicData uri="http://schemas.openxmlformats.org/drawingml/2006/picture">
                 <pic:pic xmlns:pic="http://schemas.openxmlformats.org/drawingml/2006/picture">
                   <pic:nvPicPr>
-                    <pic:cNvPr id="824211059" name="Imagem 1" descr="Interface gráfica do usuário, Aplicativo, Email&#10;&#10;O conteúdo gerado por IA pode estar incorreto."/>
-                    <pic:cNvPicPr/>
-                  </pic:nvPicPr>
-                  <pic:blipFill>
-                    <a:blip r:embed="rId24"/>
-                    <a:stretch>
-                      <a:fillRect/>
-                    </a:stretch>
-                  </pic:blipFill>
-                  <pic:spPr>
-                    <a:xfrm>
-                      <a:off x="0" y="0"/>
-                      <a:ext cx="4010459" cy="1721800"/>
-                    </a:xfrm>
-                    <a:prstGeom prst="rect">
-                      <a:avLst/>
-                    </a:prstGeom>
-                  </pic:spPr>
-                </pic:pic>
-              </a:graphicData>
-            </a:graphic>
-          </wp:inline>
-        </w:drawing>
-      </w:r>
-    </w:p>
-    <w:p>
-      <w:pPr>
-        <w:jc w:val="both"/>
-      </w:pPr>
-      <w:r>
-        <w:rPr>
-          <w:b/>
-          <w:bCs/>
-        </w:rPr>
-        <w:t>2.2 Criar Prova</w:t>
-      </w:r>
-    </w:p>
-    <w:p>
-      <w:pPr>
-        <w:jc w:val="both"/>
-      </w:pPr>
-      <w:r>
-        <w:t xml:space="preserve">O Professor poderá criar uma prova no caso de ausência do professor. Clique em </w:t>
-      </w:r>
-      <w:r>
-        <w:rPr>
-          <w:b/>
-          <w:bCs/>
-        </w:rPr>
-        <w:t>Criar Prova</w:t>
-      </w:r>
-      <w:r>
-        <w:t xml:space="preserve"> e acesse a seguinte tela:</w:t>
-      </w:r>
-    </w:p>
-    <w:p>
-      <w:pPr>
-        <w:jc w:val="both"/>
-      </w:pPr>
-      <w:r>
-        <w:rPr>
-          <w:noProof/>
-        </w:rPr>
-        <w:drawing>
-          <wp:inline distT="0" distB="0" distL="0" distR="0" wp14:anchorId="2954D4AF" wp14:editId="2C05B1A7">
-            <wp:extent cx="5400040" cy="3536315"/>
-            <wp:effectExtent l="0" t="0" r="0" b="6985"/>
-            <wp:docPr id="350978547" name="Imagem 1" descr="Interface gráfica do usuário, Texto, Aplicativo&#10;&#10;O conteúdo gerado por IA pode estar incorreto."/>
-            <wp:cNvGraphicFramePr>
-              <a:graphicFrameLocks xmlns:a="http://schemas.openxmlformats.org/drawingml/2006/main" noChangeAspect="1"/>
-            </wp:cNvGraphicFramePr>
-            <a:graphic xmlns:a="http://schemas.openxmlformats.org/drawingml/2006/main">
-              <a:graphicData uri="http://schemas.openxmlformats.org/drawingml/2006/picture">
-                <pic:pic xmlns:pic="http://schemas.openxmlformats.org/drawingml/2006/picture">
-                  <pic:nvPicPr>
-                    <pic:cNvPr id="350978547" name="Imagem 1" descr="Interface gráfica do usuário, Texto, Aplicativo&#10;&#10;O conteúdo gerado por IA pode estar incorreto."/>
+                    <pic:cNvPr id="1232393058" name="Imagem 1" descr="Interface gráfica do usuário, Texto, Aplicativo, Email&#10;&#10;O conteúdo gerado por IA pode estar incorreto."/>
                     <pic:cNvPicPr/>
                   </pic:nvPicPr>
                   <pic:blipFill>
@@ -2772,7 +2880,7 @@
                   <pic:spPr>
                     <a:xfrm>
                       <a:off x="0" y="0"/>
-                      <a:ext cx="5400040" cy="3536315"/>
+                      <a:ext cx="4855053" cy="2420676"/>
                     </a:xfrm>
                     <a:prstGeom prst="rect">
                       <a:avLst/>
@@ -2790,93 +2898,20 @@
         <w:jc w:val="both"/>
       </w:pPr>
       <w:r>
-        <w:t xml:space="preserve">Digite o Nome da Prova, coloque o tempo de duração da prova em minutos, selecione a disciplina a série e os assuntos das questões cadastradas pelo professor aparecerão. Pode ser selecionado um ou vários assuntos. </w:t>
-      </w:r>
-      <w:r>
-        <w:t xml:space="preserve">Defina a composição da sua prova especificando a quantidade de questões para cada nível de dificuldade: Fácil, Médio e </w:t>
-      </w:r>
+        <w:t>Digite o Nome da Prova, selecione a disciplina a série, o tipo de prova (Prova). Pode ser selecionado um ou vários assuntos e se necessário o tempo limite para resolução da prova(opcional). Abrirá uma tela abaixo com as regras para gerar a prova.</w:t>
+      </w:r>
+    </w:p>
+    <w:p>
+      <w:pPr>
+        <w:jc w:val="both"/>
+      </w:pPr>
       <w:r>
         <w:lastRenderedPageBreak/>
-        <w:t xml:space="preserve">Difícil. O sistema sorteará as questões do banco de dados de acordo com os assuntos e níveis selecionados, garantindo uma avaliação balanceada. Após definir as quantidades, clique em </w:t>
-      </w:r>
-      <w:r>
-        <w:rPr>
-          <w:i/>
-          <w:iCs/>
-        </w:rPr>
-        <w:t>Criar Prova Balanceada</w:t>
-      </w:r>
-      <w:r>
-        <w:t>.</w:t>
-      </w:r>
-      <w:r>
-        <w:t xml:space="preserve"> Pronto a prova está criada e vai para o perfil do aluno. </w:t>
-      </w:r>
-    </w:p>
-    <w:p>
-      <w:pPr>
-        <w:jc w:val="both"/>
-      </w:pPr>
-      <w:r>
-        <w:rPr>
-          <w:b/>
-          <w:bCs/>
-        </w:rPr>
-        <w:t>2</w:t>
-      </w:r>
-      <w:r>
-        <w:rPr>
-          <w:b/>
-          <w:bCs/>
-        </w:rPr>
-        <w:t>.</w:t>
-      </w:r>
-      <w:r>
-        <w:rPr>
-          <w:b/>
-          <w:bCs/>
-        </w:rPr>
-        <w:t>3</w:t>
-      </w:r>
-      <w:r>
-        <w:rPr>
-          <w:b/>
-          <w:bCs/>
-        </w:rPr>
-        <w:t xml:space="preserve"> Criar Novo Simulado</w:t>
-      </w:r>
-    </w:p>
-    <w:p>
-      <w:pPr>
-        <w:jc w:val="both"/>
-      </w:pPr>
-      <w:r>
-        <w:t xml:space="preserve">O Professor poderá criar simulados para serem aplicados nas turmas. Clique em </w:t>
-      </w:r>
-      <w:r>
-        <w:rPr>
-          <w:b/>
-          <w:bCs/>
-        </w:rPr>
-        <w:t>Criar Simulado</w:t>
-      </w:r>
-      <w:r>
-        <w:t xml:space="preserve"> e abrirá a seguinte tela:</w:t>
-      </w:r>
-    </w:p>
-    <w:p>
-      <w:pPr>
-        <w:jc w:val="both"/>
-      </w:pPr>
-      <w:r>
-        <w:rPr>
-          <w:noProof/>
-        </w:rPr>
         <w:drawing>
-          <wp:inline distT="0" distB="0" distL="0" distR="0" wp14:anchorId="220CA06D" wp14:editId="3516AF8E">
-            <wp:extent cx="5400040" cy="2870835"/>
-            <wp:effectExtent l="0" t="0" r="0" b="5715"/>
-            <wp:docPr id="752580586" name="Imagem 1" descr="Interface gráfica do usuário, Texto, Aplicativo, Email&#10;&#10;O conteúdo gerado por IA pode estar incorreto."/>
+          <wp:inline distT="0" distB="0" distL="0" distR="0" wp14:anchorId="34DB4892" wp14:editId="5B7BE593">
+            <wp:extent cx="3793067" cy="1711430"/>
+            <wp:effectExtent l="0" t="0" r="0" b="3175"/>
+            <wp:docPr id="1580103606" name="Imagem 1" descr="Interface gráfica do usuário, Texto, Aplicativo&#10;&#10;O conteúdo gerado por IA pode estar incorreto."/>
             <wp:cNvGraphicFramePr>
               <a:graphicFrameLocks xmlns:a="http://schemas.openxmlformats.org/drawingml/2006/main" noChangeAspect="1"/>
             </wp:cNvGraphicFramePr>
@@ -2884,7 +2919,7 @@
               <a:graphicData uri="http://schemas.openxmlformats.org/drawingml/2006/picture">
                 <pic:pic xmlns:pic="http://schemas.openxmlformats.org/drawingml/2006/picture">
                   <pic:nvPicPr>
-                    <pic:cNvPr id="752580586" name="Imagem 1" descr="Interface gráfica do usuário, Texto, Aplicativo, Email&#10;&#10;O conteúdo gerado por IA pode estar incorreto."/>
+                    <pic:cNvPr id="1705923461" name="Imagem 1" descr="Interface gráfica do usuário, Texto, Aplicativo&#10;&#10;O conteúdo gerado por IA pode estar incorreto."/>
                     <pic:cNvPicPr/>
                   </pic:nvPicPr>
                   <pic:blipFill>
@@ -2896,7 +2931,7 @@
                   <pic:spPr>
                     <a:xfrm>
                       <a:off x="0" y="0"/>
-                      <a:ext cx="5400040" cy="2870835"/>
+                      <a:ext cx="3799989" cy="1714553"/>
                     </a:xfrm>
                     <a:prstGeom prst="rect">
                       <a:avLst/>
@@ -2914,22 +2949,69 @@
         <w:jc w:val="both"/>
       </w:pPr>
       <w:r>
-        <w:t>Insira o nome do simulado, o tempo para resolução e escolha para que série/turma o simulado será aplicado. Após escolher a série aparecerá as disciplinas e assuntos para serem selecionados para o simulado.</w:t>
-      </w:r>
-    </w:p>
-    <w:p>
-      <w:pPr>
-        <w:jc w:val="both"/>
-      </w:pPr>
-      <w:r>
-        <w:rPr>
-          <w:noProof/>
-        </w:rPr>
+        <w:t xml:space="preserve">Defina a composição da sua prova especificando a </w:t>
+      </w:r>
+      <w:r>
+        <w:t xml:space="preserve">disciplina, ao escolher a disciplina aparecerá os assuntos de questões cadastradas no seu banco de questões em seguida coloque a </w:t>
+      </w:r>
+      <w:r>
+        <w:t xml:space="preserve">quantidade de questões para cada nível de dificuldade: Fácil, Médio e Difícil. O sistema sorteará as questões do banco de dados de acordo com os assuntos e níveis selecionados, garantindo uma avaliação balanceada. Após definir as quantidades, clique em </w:t>
+      </w:r>
+      <w:r>
+        <w:rPr>
+          <w:i/>
+          <w:iCs/>
+        </w:rPr>
+        <w:t>Salvar Modelo de Avaliação</w:t>
+      </w:r>
+      <w:r>
+        <w:t>.</w:t>
+      </w:r>
+      <w:r>
+        <w:t xml:space="preserve"> Pronto a prova está criada e vai para o perfil do aluno. </w:t>
+      </w:r>
+    </w:p>
+    <w:p>
+      <w:pPr>
+        <w:jc w:val="both"/>
+        <w:rPr>
+          <w:b/>
+          <w:bCs/>
+        </w:rPr>
+      </w:pPr>
+      <w:r>
+        <w:rPr>
+          <w:b/>
+          <w:bCs/>
+        </w:rPr>
+        <w:t>2.3</w:t>
+      </w:r>
+      <w:r>
+        <w:rPr>
+          <w:b/>
+          <w:bCs/>
+        </w:rPr>
+        <w:t xml:space="preserve"> Criar Novo Simulado</w:t>
+      </w:r>
+    </w:p>
+    <w:p>
+      <w:pPr>
+        <w:jc w:val="both"/>
+      </w:pPr>
+      <w:r>
+        <w:t>No mesmo card de Criar Modelo de Avaliação selecione o Tipo de Prova (Simulado) e ao selecionar a serie abrirá uma tela abaixo com as regras para gerar a prova.</w:t>
+      </w:r>
+    </w:p>
+    <w:p>
+      <w:pPr>
+        <w:jc w:val="both"/>
+      </w:pPr>
+      <w:r>
         <w:drawing>
-          <wp:inline distT="0" distB="0" distL="0" distR="0" wp14:anchorId="31E7707B" wp14:editId="16D2EE8F">
-            <wp:extent cx="5400040" cy="3185160"/>
-            <wp:effectExtent l="0" t="0" r="0" b="0"/>
-            <wp:docPr id="855461195" name="Imagem 1" descr="Interface gráfica do usuário, Texto, Aplicativo, Email&#10;&#10;O conteúdo gerado por IA pode estar incorreto."/>
+          <wp:inline distT="0" distB="0" distL="0" distR="0" wp14:anchorId="3B231EC1" wp14:editId="4D5FB099">
+            <wp:extent cx="4210296" cy="4105831"/>
+            <wp:effectExtent l="0" t="0" r="0" b="9525"/>
+            <wp:docPr id="527894253" name="Imagem 1" descr="Interface gráfica do usuário&#10;&#10;O conteúdo gerado por IA pode estar incorreto."/>
             <wp:cNvGraphicFramePr>
               <a:graphicFrameLocks xmlns:a="http://schemas.openxmlformats.org/drawingml/2006/main" noChangeAspect="1"/>
             </wp:cNvGraphicFramePr>
@@ -2937,7 +3019,7 @@
               <a:graphicData uri="http://schemas.openxmlformats.org/drawingml/2006/picture">
                 <pic:pic xmlns:pic="http://schemas.openxmlformats.org/drawingml/2006/picture">
                   <pic:nvPicPr>
-                    <pic:cNvPr id="78947076" name="Imagem 1" descr="Interface gráfica do usuário, Texto, Aplicativo, Email&#10;&#10;O conteúdo gerado por IA pode estar incorreto."/>
+                    <pic:cNvPr id="1130907447" name="Imagem 1" descr="Interface gráfica do usuário&#10;&#10;O conteúdo gerado por IA pode estar incorreto."/>
                     <pic:cNvPicPr/>
                   </pic:nvPicPr>
                   <pic:blipFill>
@@ -2949,7 +3031,7 @@
                   <pic:spPr>
                     <a:xfrm>
                       <a:off x="0" y="0"/>
-                      <a:ext cx="5400040" cy="3185160"/>
+                      <a:ext cx="4225524" cy="4120681"/>
                     </a:xfrm>
                     <a:prstGeom prst="rect">
                       <a:avLst/>
@@ -2967,45 +3049,36 @@
         <w:jc w:val="both"/>
       </w:pPr>
       <w:r>
-        <w:t xml:space="preserve">Marque a disciplina e os assuntos que cairão no simulado e coloque a quantidade de questões para cada disciplina. Após selecionar as disciplinas, </w:t>
-      </w:r>
-      <w:proofErr w:type="gramStart"/>
-      <w:r>
-        <w:t xml:space="preserve">os assuntos e a quantidade </w:t>
-      </w:r>
-      <w:r>
+        <w:t xml:space="preserve">Marque as disciplinas e assuntos que deseja que tenha no simulado e para </w:t>
+      </w:r>
+      <w:proofErr w:type="spellStart"/>
+      <w:r>
+        <w:t>cadas</w:t>
+      </w:r>
+      <w:proofErr w:type="spellEnd"/>
+      <w:r>
+        <w:t xml:space="preserve"> disciplinas e assuntos escolha a quantidade de questões de acordo com o nível (Fácil, Médio, Difícil. Clique em Salvar Modelo de Avaliação e pronto seu simulado está criado.</w:t>
+      </w:r>
+    </w:p>
+    <w:p>
+      <w:pPr>
+        <w:jc w:val="both"/>
+        <w:rPr>
+          <w:b/>
+          <w:bCs/>
+        </w:rPr>
+      </w:pPr>
+    </w:p>
+    <w:p>
+      <w:pPr>
+        <w:jc w:val="both"/>
+      </w:pPr>
+      <w:r>
+        <w:rPr>
+          <w:b/>
+          <w:bCs/>
+        </w:rPr>
         <w:lastRenderedPageBreak/>
-        <w:t>de questões clique</w:t>
-      </w:r>
-      <w:proofErr w:type="gramEnd"/>
-      <w:r>
-        <w:t xml:space="preserve"> em </w:t>
-      </w:r>
-      <w:r>
-        <w:rPr>
-          <w:b/>
-          <w:bCs/>
-        </w:rPr>
-        <w:t>Criar Simulado</w:t>
-      </w:r>
-      <w:r>
-        <w:t>. Pronto o simulado estará criado e ficará na tela do aluno.</w:t>
-      </w:r>
-    </w:p>
-    <w:p>
-      <w:pPr>
-        <w:jc w:val="both"/>
-      </w:pPr>
-    </w:p>
-    <w:p>
-      <w:pPr>
-        <w:jc w:val="both"/>
-      </w:pPr>
-      <w:r>
-        <w:rPr>
-          <w:b/>
-          <w:bCs/>
-        </w:rPr>
         <w:t>2.4 Ver Minhas Avaliações</w:t>
       </w:r>
     </w:p>
@@ -3179,7 +3252,6 @@
         <w:rPr>
           <w:noProof/>
         </w:rPr>
-        <w:lastRenderedPageBreak/>
         <w:drawing>
           <wp:inline distT="0" distB="0" distL="0" distR="0" wp14:anchorId="7994D883" wp14:editId="0E133BBB">
             <wp:extent cx="5400040" cy="2498090"/>
@@ -3222,6 +3294,7 @@
         <w:jc w:val="both"/>
       </w:pPr>
       <w:r>
+        <w:lastRenderedPageBreak/>
         <w:t xml:space="preserve">Na correção da prova discursiva o professor ver a resposta do aluno e pode corrigir como </w:t>
       </w:r>
       <w:r>
@@ -3364,7 +3437,23 @@
         <w:jc w:val="both"/>
       </w:pPr>
       <w:r>
-        <w:t>A plataforma Online Tests é compatível com os principais leitores de tela, como NVDA e VoiceOver. As imagens e outros elementos visuais nas avaliações incluem descrições textuais para garantir que todos os alunos possam acessar o conteúdo de forma completa e equitativa.</w:t>
+        <w:t xml:space="preserve">A plataforma Online </w:t>
+      </w:r>
+      <w:proofErr w:type="spellStart"/>
+      <w:r>
+        <w:t>Tests</w:t>
+      </w:r>
+      <w:proofErr w:type="spellEnd"/>
+      <w:r>
+        <w:t xml:space="preserve"> é compatível com os principais leitores de tela, como NVDA e </w:t>
+      </w:r>
+      <w:proofErr w:type="spellStart"/>
+      <w:r>
+        <w:t>VoiceOver</w:t>
+      </w:r>
+      <w:proofErr w:type="spellEnd"/>
+      <w:r>
+        <w:t>. As imagens e outros elementos visuais nas avaliações incluem descrições textuais para garantir que todos os alunos possam acessar o conteúdo de forma completa e equitativa.</w:t>
       </w:r>
     </w:p>
     <w:p>
@@ -3551,8 +3640,8 @@
           <w:noProof/>
         </w:rPr>
         <w:drawing>
-          <wp:inline distT="0" distB="0" distL="0" distR="0" wp14:anchorId="3A00FEF6" wp14:editId="2EC4CA9F">
-            <wp:extent cx="5400040" cy="2158365"/>
+          <wp:inline distT="0" distB="0" distL="0" distR="0" wp14:anchorId="3A00FEF6" wp14:editId="7E814F84">
+            <wp:extent cx="4351867" cy="1739416"/>
             <wp:effectExtent l="0" t="0" r="0" b="0"/>
             <wp:docPr id="660117375" name="Imagem 1" descr="Interface gráfica do usuário, Aplicativo&#10;&#10;O conteúdo gerado por IA pode estar incorreto."/>
             <wp:cNvGraphicFramePr>
@@ -3574,7 +3663,7 @@
                   <pic:spPr>
                     <a:xfrm>
                       <a:off x="0" y="0"/>
-                      <a:ext cx="5400040" cy="2158365"/>
+                      <a:ext cx="4364172" cy="1744334"/>
                     </a:xfrm>
                     <a:prstGeom prst="rect">
                       <a:avLst/>
@@ -3590,26 +3679,17 @@
     <w:p>
       <w:pPr>
         <w:jc w:val="both"/>
-      </w:pPr>
-    </w:p>
-    <w:p>
-      <w:pPr>
-        <w:jc w:val="both"/>
-      </w:pPr>
-    </w:p>
-    <w:p>
-      <w:pPr>
-        <w:jc w:val="both"/>
-        <w:rPr>
-          <w:b/>
-          <w:bCs/>
-        </w:rPr>
-      </w:pPr>
-      <w:r>
-        <w:rPr>
-          <w:b/>
-          <w:bCs/>
-        </w:rPr>
+        <w:rPr>
+          <w:b/>
+          <w:bCs/>
+        </w:rPr>
+      </w:pPr>
+      <w:r>
+        <w:rPr>
+          <w:b/>
+          <w:bCs/>
+        </w:rPr>
+        <w:lastRenderedPageBreak/>
         <w:t>3.1 Avaliações Disponíveis</w:t>
       </w:r>
     </w:p>
@@ -3702,7 +3782,6 @@
         <w:rPr>
           <w:noProof/>
         </w:rPr>
-        <w:lastRenderedPageBreak/>
         <w:drawing>
           <wp:inline distT="0" distB="0" distL="0" distR="0" wp14:anchorId="3D6EBFCD" wp14:editId="048C31C9">
             <wp:extent cx="5400040" cy="3585210"/>
@@ -3771,6 +3850,7 @@
         <w:rPr>
           <w:noProof/>
         </w:rPr>
+        <w:lastRenderedPageBreak/>
         <w:drawing>
           <wp:inline distT="0" distB="0" distL="0" distR="0" wp14:anchorId="14E5A288" wp14:editId="5997B132">
             <wp:extent cx="5400040" cy="2645410"/>
@@ -3842,7 +3922,6 @@
         <w:rPr>
           <w:noProof/>
         </w:rPr>
-        <w:lastRenderedPageBreak/>
         <w:drawing>
           <wp:inline distT="0" distB="0" distL="0" distR="0" wp14:anchorId="24D5F8F7" wp14:editId="4A506375">
             <wp:extent cx="5400040" cy="2808605"/>
@@ -3908,8 +3987,17 @@
           <w:b/>
           <w:bCs/>
         </w:rPr>
-        <w:t xml:space="preserve"> sesempenho</w:t>
-      </w:r>
+        <w:t xml:space="preserve"> </w:t>
+      </w:r>
+      <w:proofErr w:type="spellStart"/>
+      <w:r>
+        <w:rPr>
+          <w:b/>
+          <w:bCs/>
+        </w:rPr>
+        <w:t>sesempenho</w:t>
+      </w:r>
+      <w:proofErr w:type="spellEnd"/>
     </w:p>
     <w:p>
       <w:pPr>
@@ -3970,11 +4058,30 @@
           <w:bCs/>
         </w:rPr>
       </w:pPr>
-      <w:r>
-        <w:rPr>
-          <w:b/>
-          <w:bCs/>
-        </w:rPr>
+    </w:p>
+    <w:p>
+      <w:pPr>
+        <w:jc w:val="both"/>
+        <w:rPr>
+          <w:b/>
+          <w:bCs/>
+        </w:rPr>
+      </w:pPr>
+    </w:p>
+    <w:p>
+      <w:pPr>
+        <w:jc w:val="both"/>
+        <w:rPr>
+          <w:b/>
+          <w:bCs/>
+        </w:rPr>
+      </w:pPr>
+      <w:r>
+        <w:rPr>
+          <w:b/>
+          <w:bCs/>
+        </w:rPr>
+        <w:lastRenderedPageBreak/>
         <w:t>3.2 Meu Desempenho</w:t>
       </w:r>
     </w:p>
@@ -4084,7 +4191,6 @@
         <w:rPr>
           <w:noProof/>
         </w:rPr>
-        <w:lastRenderedPageBreak/>
         <w:drawing>
           <wp:inline distT="0" distB="0" distL="0" distR="0" wp14:anchorId="6B117CC0" wp14:editId="7A7CB973">
             <wp:extent cx="3782785" cy="2980767"/>
@@ -4138,6 +4244,7 @@
         <w:rPr>
           <w:noProof/>
         </w:rPr>
+        <w:lastRenderedPageBreak/>
         <w:drawing>
           <wp:inline distT="0" distB="0" distL="0" distR="0" wp14:anchorId="2DFFA705" wp14:editId="18E5137F">
             <wp:extent cx="4713514" cy="2413293"/>
@@ -4185,6 +4292,68 @@
     </w:p>
     <w:p>
       <w:pPr>
+        <w:jc w:val="both"/>
+      </w:pPr>
+      <w:r>
+        <w:t xml:space="preserve">Em </w:t>
+      </w:r>
+      <w:r>
+        <w:t>D</w:t>
+      </w:r>
+      <w:r>
+        <w:t xml:space="preserve">esempenho por </w:t>
+      </w:r>
+      <w:r>
+        <w:t>D</w:t>
+      </w:r>
+      <w:r>
+        <w:t>isciplina o aluno pode clicar no nome da prova e verá as questões corrigidas e se houver o feedback do professor como mostra imagem abaixo:</w:t>
+      </w:r>
+    </w:p>
+    <w:p>
+      <w:pPr>
+        <w:jc w:val="both"/>
+      </w:pPr>
+      <w:r>
+        <w:drawing>
+          <wp:inline distT="0" distB="0" distL="0" distR="0" wp14:anchorId="0CE244AD" wp14:editId="41818502">
+            <wp:extent cx="3128332" cy="4539826"/>
+            <wp:effectExtent l="0" t="0" r="0" b="0"/>
+            <wp:docPr id="62265744" name="Imagem 1" descr="Interface gráfica do usuário, Aplicativo&#10;&#10;O conteúdo gerado por IA pode estar incorreto."/>
+            <wp:cNvGraphicFramePr>
+              <a:graphicFrameLocks xmlns:a="http://schemas.openxmlformats.org/drawingml/2006/main" noChangeAspect="1"/>
+            </wp:cNvGraphicFramePr>
+            <a:graphic xmlns:a="http://schemas.openxmlformats.org/drawingml/2006/main">
+              <a:graphicData uri="http://schemas.openxmlformats.org/drawingml/2006/picture">
+                <pic:pic xmlns:pic="http://schemas.openxmlformats.org/drawingml/2006/picture">
+                  <pic:nvPicPr>
+                    <pic:cNvPr id="62265744" name="Imagem 1" descr="Interface gráfica do usuário, Aplicativo&#10;&#10;O conteúdo gerado por IA pode estar incorreto."/>
+                    <pic:cNvPicPr/>
+                  </pic:nvPicPr>
+                  <pic:blipFill>
+                    <a:blip r:embed="rId38"/>
+                    <a:stretch>
+                      <a:fillRect/>
+                    </a:stretch>
+                  </pic:blipFill>
+                  <pic:spPr>
+                    <a:xfrm>
+                      <a:off x="0" y="0"/>
+                      <a:ext cx="3137181" cy="4552668"/>
+                    </a:xfrm>
+                    <a:prstGeom prst="rect">
+                      <a:avLst/>
+                    </a:prstGeom>
+                  </pic:spPr>
+                </pic:pic>
+              </a:graphicData>
+            </a:graphic>
+          </wp:inline>
+        </w:drawing>
+      </w:r>
+    </w:p>
+    <w:p>
+      <w:pPr>
         <w:rPr>
           <w:b/>
           <w:bCs/>
@@ -4231,7 +4400,7 @@
       <w:r>
         <w:t>O aluno baixa o NVDA do site oficial (</w:t>
       </w:r>
-      <w:hyperlink r:id="rId38" w:tgtFrame="_blank" w:history="1">
+      <w:hyperlink r:id="rId39" w:tgtFrame="_blank" w:history="1">
         <w:r>
           <w:rPr>
             <w:rStyle w:val="Hyperlink"/>
@@ -4255,6 +4424,7 @@
           <w:b/>
           <w:bCs/>
         </w:rPr>
+        <w:lastRenderedPageBreak/>
         <w:t>Para ligar ou desligar o NVDA:</w:t>
       </w:r>
       <w:r>
@@ -4287,6 +4457,7 @@
       <w:r>
         <w:t xml:space="preserve">Quase todos os comandos do NVDA usam uma tecla especial, chamada "Tecla NVDA". Por padrão, ela é a tecla </w:t>
       </w:r>
+      <w:proofErr w:type="spellStart"/>
       <w:r>
         <w:rPr>
           <w:b/>
@@ -4294,6 +4465,7 @@
         </w:rPr>
         <w:t>Insert</w:t>
       </w:r>
+      <w:proofErr w:type="spellEnd"/>
       <w:r>
         <w:t xml:space="preserve"> do teclado. Em notebooks, muitos usuários configuram a tecla </w:t>
       </w:r>
@@ -4302,8 +4474,17 @@
           <w:b/>
           <w:bCs/>
         </w:rPr>
-        <w:t>Caps Lock</w:t>
-      </w:r>
+        <w:t xml:space="preserve">Caps </w:t>
+      </w:r>
+      <w:proofErr w:type="spellStart"/>
+      <w:r>
+        <w:rPr>
+          <w:b/>
+          <w:bCs/>
+        </w:rPr>
+        <w:t>Lock</w:t>
+      </w:r>
+      <w:proofErr w:type="spellEnd"/>
       <w:r>
         <w:t xml:space="preserve"> para ser a Tecla NVDA, por ser mais fácil de alcançar.</w:t>
       </w:r>
@@ -4320,22 +4501,53 @@
           <w:i/>
           <w:iCs/>
         </w:rPr>
-        <w:t>A partir de agora, quando eu disser NVDA + [outra tecla], significa pressionar a tecla Insert (ou Caps Lock) junto com a outra tecla.</w:t>
-      </w:r>
-    </w:p>
-    <w:p>
-      <w:pPr>
-        <w:rPr>
-          <w:b/>
-          <w:bCs/>
-        </w:rPr>
-      </w:pPr>
-      <w:r>
-        <w:rPr>
-          <w:b/>
-          <w:bCs/>
-        </w:rPr>
-        <w:lastRenderedPageBreak/>
+        <w:t xml:space="preserve">A partir de agora, quando eu disser NVDA + [outra tecla], significa pressionar a tecla </w:t>
+      </w:r>
+      <w:proofErr w:type="spellStart"/>
+      <w:r>
+        <w:rPr>
+          <w:i/>
+          <w:iCs/>
+        </w:rPr>
+        <w:t>Insert</w:t>
+      </w:r>
+      <w:proofErr w:type="spellEnd"/>
+      <w:r>
+        <w:rPr>
+          <w:i/>
+          <w:iCs/>
+        </w:rPr>
+        <w:t xml:space="preserve"> (ou Caps </w:t>
+      </w:r>
+      <w:proofErr w:type="spellStart"/>
+      <w:r>
+        <w:rPr>
+          <w:i/>
+          <w:iCs/>
+        </w:rPr>
+        <w:t>Lock</w:t>
+      </w:r>
+      <w:proofErr w:type="spellEnd"/>
+      <w:r>
+        <w:rPr>
+          <w:i/>
+          <w:iCs/>
+        </w:rPr>
+        <w:t>) junto com a outra tecla.</w:t>
+      </w:r>
+    </w:p>
+    <w:p>
+      <w:pPr>
+        <w:rPr>
+          <w:b/>
+          <w:bCs/>
+        </w:rPr>
+      </w:pPr>
+      <w:r>
+        <w:rPr>
+          <w:b/>
+          <w:bCs/>
+        </w:rPr>
         <w:t>3.</w:t>
       </w:r>
       <w:r>
@@ -4427,7 +4639,15 @@
         <w:t>Navegar entre programas abertos:</w:t>
       </w:r>
       <w:r>
-        <w:t xml:space="preserve"> Alt + Tab (O NVDA anuncia o nome de cada janela).</w:t>
+        <w:t xml:space="preserve"> Alt + </w:t>
+      </w:r>
+      <w:proofErr w:type="spellStart"/>
+      <w:r>
+        <w:t>Tab</w:t>
+      </w:r>
+      <w:proofErr w:type="spellEnd"/>
+      <w:r>
+        <w:t xml:space="preserve"> (O NVDA anuncia o nome de cada janela).</w:t>
       </w:r>
     </w:p>
     <w:p>
@@ -4452,7 +4672,23 @@
     </w:p>
     <w:p>
       <w:r>
-        <w:t>É aqui que o nosso trabalho de acessibilidade (HTML semântico, alt text) faz toda a diferença.</w:t>
+        <w:t xml:space="preserve">É aqui que o nosso trabalho de acessibilidade (HTML semântico, </w:t>
+      </w:r>
+      <w:proofErr w:type="spellStart"/>
+      <w:r>
+        <w:t>alt</w:t>
+      </w:r>
+      <w:proofErr w:type="spellEnd"/>
+      <w:r>
+        <w:t xml:space="preserve"> </w:t>
+      </w:r>
+      <w:proofErr w:type="spellStart"/>
+      <w:r>
+        <w:t>text</w:t>
+      </w:r>
+      <w:proofErr w:type="spellEnd"/>
+      <w:r>
+        <w:t>) faz toda a diferença.</w:t>
       </w:r>
     </w:p>
     <w:p>
@@ -4497,7 +4733,23 @@
         <w:t>Mover entre elementos (links, botões, campos):</w:t>
       </w:r>
       <w:r>
-        <w:t xml:space="preserve"> Tab (para frente) e Shift + Tab (para trás).</w:t>
+        <w:t xml:space="preserve"> </w:t>
+      </w:r>
+      <w:proofErr w:type="spellStart"/>
+      <w:r>
+        <w:t>Tab</w:t>
+      </w:r>
+      <w:proofErr w:type="spellEnd"/>
+      <w:r>
+        <w:t xml:space="preserve"> (para frente) e Shift + </w:t>
+      </w:r>
+      <w:proofErr w:type="spellStart"/>
+      <w:r>
+        <w:t>Tab</w:t>
+      </w:r>
+      <w:proofErr w:type="spellEnd"/>
+      <w:r>
+        <w:t xml:space="preserve"> (para trás).</w:t>
       </w:r>
     </w:p>
     <w:p>
@@ -4515,8 +4767,13 @@
         <w:t>Ativar um link ou botão:</w:t>
       </w:r>
       <w:r>
-        <w:t xml:space="preserve"> Enter</w:t>
-      </w:r>
+        <w:t xml:space="preserve"> </w:t>
+      </w:r>
+      <w:proofErr w:type="spellStart"/>
+      <w:r>
+        <w:t>Enter</w:t>
+      </w:r>
+      <w:proofErr w:type="spellEnd"/>
     </w:p>
     <w:p>
       <w:r>
@@ -4527,7 +4784,15 @@
         <w:t>Navegação Rápida com "Teclas de Atalho de Letra Única":</w:t>
       </w:r>
       <w:r>
-        <w:t xml:space="preserve"> Esta é a forma mais poderosa de navegação. O aluno não precisa usar Tab 50 vezes para chegar </w:t>
+        <w:t xml:space="preserve"> Esta é a forma mais poderosa de navegação. O aluno não precisa usar </w:t>
+      </w:r>
+      <w:proofErr w:type="spellStart"/>
+      <w:r>
+        <w:t>Tab</w:t>
+      </w:r>
+      <w:proofErr w:type="spellEnd"/>
+      <w:r>
+        <w:t xml:space="preserve"> 50 vezes para chegar </w:t>
       </w:r>
       <w:proofErr w:type="gramStart"/>
       <w:r>
@@ -4640,7 +4905,15 @@
           </w:tcPr>
           <w:p>
             <w:r>
-              <w:t>O leitor de tela encontra as tags &lt;h1&gt;, &lt;h2&gt;, etc. O aluno pode usar 1, 2, 3 para pular para níveis de título específicos.</w:t>
+              <w:t xml:space="preserve">O leitor de tela encontra as </w:t>
+            </w:r>
+            <w:proofErr w:type="spellStart"/>
+            <w:r>
+              <w:t>tags</w:t>
+            </w:r>
+            <w:proofErr w:type="spellEnd"/>
+            <w:r>
+              <w:t xml:space="preserve"> &lt;h1&gt;, &lt;h2&gt;, etc. O aluno pode usar 1, 2, 3 para pular para níveis de título específicos.</w:t>
             </w:r>
           </w:p>
         </w:tc>
@@ -4688,7 +4961,15 @@
           </w:tcPr>
           <w:p>
             <w:r>
-              <w:t>Encontra todas as tags &lt;a&gt;.</w:t>
+              <w:t xml:space="preserve">Encontra todas as </w:t>
+            </w:r>
+            <w:proofErr w:type="spellStart"/>
+            <w:r>
+              <w:t>tags</w:t>
+            </w:r>
+            <w:proofErr w:type="spellEnd"/>
+            <w:r>
+              <w:t xml:space="preserve"> &lt;a&gt;.</w:t>
             </w:r>
           </w:p>
         </w:tc>
@@ -4709,6 +4990,7 @@
                 <w:b/>
                 <w:bCs/>
               </w:rPr>
+              <w:lastRenderedPageBreak/>
               <w:t>Campo de Formulário</w:t>
             </w:r>
           </w:p>
@@ -4736,7 +5018,23 @@
           </w:tcPr>
           <w:p>
             <w:r>
-              <w:t>Pula entre &lt;input&gt;, &lt;select&gt;, &lt;textarea&gt;. Essencial para fazer login e responder questões.</w:t>
+              <w:t>Pula entre &lt;input&gt;, &lt;</w:t>
+            </w:r>
+            <w:proofErr w:type="spellStart"/>
+            <w:r>
+              <w:t>select</w:t>
+            </w:r>
+            <w:proofErr w:type="spellEnd"/>
+            <w:r>
+              <w:t>&gt;, &lt;</w:t>
+            </w:r>
+            <w:proofErr w:type="spellStart"/>
+            <w:r>
+              <w:t>textarea</w:t>
+            </w:r>
+            <w:proofErr w:type="spellEnd"/>
+            <w:r>
+              <w:t>&gt;. Essencial para fazer login e responder questões.</w:t>
             </w:r>
           </w:p>
         </w:tc>
@@ -4901,7 +5199,6 @@
                 <w:b/>
                 <w:bCs/>
               </w:rPr>
-              <w:lastRenderedPageBreak/>
               <w:t>Item de uma Lista</w:t>
             </w:r>
           </w:p>
@@ -5005,7 +5302,15 @@
         <w:t>Shift</w:t>
       </w:r>
       <w:r>
-        <w:t xml:space="preserve"> (ex: Shift + H para o cabeçalho anterior).</w:t>
+        <w:t xml:space="preserve"> (</w:t>
+      </w:r>
+      <w:proofErr w:type="spellStart"/>
+      <w:r>
+        <w:t>ex</w:t>
+      </w:r>
+      <w:proofErr w:type="spellEnd"/>
+      <w:r>
+        <w:t>: Shift + H para o cabeçalho anterior).</w:t>
       </w:r>
     </w:p>
     <w:p>
@@ -5074,7 +5379,23 @@
         <w:t>"Imagem: Mapa do Brasil de 1500, mostrando a costa e as caravelas portuguesas."</w:t>
       </w:r>
       <w:r>
-        <w:t xml:space="preserve"> (Aqui está o alt text que o professor inseriu!)</w:t>
+        <w:t xml:space="preserve"> (Aqui está o </w:t>
+      </w:r>
+      <w:proofErr w:type="spellStart"/>
+      <w:r>
+        <w:t>alt</w:t>
+      </w:r>
+      <w:proofErr w:type="spellEnd"/>
+      <w:r>
+        <w:t xml:space="preserve"> </w:t>
+      </w:r>
+      <w:proofErr w:type="spellStart"/>
+      <w:r>
+        <w:t>text</w:t>
+      </w:r>
+      <w:proofErr w:type="spellEnd"/>
+      <w:r>
+        <w:t xml:space="preserve"> que o professor inseriu!)</w:t>
       </w:r>
     </w:p>
     <w:p>
@@ -5123,7 +5444,15 @@
     </w:p>
     <w:p>
       <w:r>
-        <w:t>Ao final, ele aperta B para pular diretamente para o botão "Enviar Avaliação" e pressiona Enter.</w:t>
+        <w:t xml:space="preserve">Ao final, ele aperta B para pular diretamente para o botão "Enviar Avaliação" e pressiona </w:t>
+      </w:r>
+      <w:proofErr w:type="spellStart"/>
+      <w:r>
+        <w:t>Enter</w:t>
+      </w:r>
+      <w:proofErr w:type="spellEnd"/>
+      <w:r>
+        <w:t>.</w:t>
       </w:r>
     </w:p>
     <w:sectPr>
@@ -6974,7 +7303,6 @@
   <w:style w:type="character" w:default="1" w:styleId="Fontepargpadro">
     <w:name w:val="Default Paragraph Font"/>
     <w:uiPriority w:val="1"/>
-    <w:semiHidden/>
     <w:unhideWhenUsed/>
   </w:style>
   <w:style w:type="table" w:default="1" w:styleId="Tabelanormal">

</xml_diff>